<commit_message>
updated 2 files per jeff's email related to remaining toc links and missing hyperlinks in one paragraph on 4.23.20
</commit_message>
<xml_diff>
--- a/AFFARS/SOURCE/pgi_5337.docx
+++ b/AFFARS/SOURCE/pgi_5337.docx
@@ -1519,16 +1519,83 @@
       </w:r>
     </w:p>
     <w:p>
-      <w:pPr>
-        <w:rPr>
-          <w:szCs w:val="24"/>
-        </w:rPr>
-      </w:pPr>
-      <w:r>
-        <w:rPr>
-          <w:szCs w:val="24"/>
-        </w:rPr>
-        <w:t>For AFLCMC, see AFLCMC/CC Approval Delegation Memo and Class D&amp;F for use of A&amp;AS Personnel for Initial Contract Award Proposal Evaluation and Analysis (ICAPEA).</w:t>
+      <w:bookmarkStart w:id="5" w:name="_AFMC_PGI_5337.503-90"/>
+      <w:bookmarkEnd w:id="5"/>
+      <w:r>
+        <w:rPr>
+          <w:rStyle w:val="Strong"/>
+          <w:b w:val="0"/>
+          <w:color w:val="000000"/>
+          <w:szCs w:val="21"/>
+          <w:bdr w:val="none" w:sz="0" w:space="0" w:color="auto" w:frame="1"/>
+        </w:rPr>
+        <w:t>For AFLCMC, see</w:t>
+      </w:r>
+      <w:r>
+        <w:rPr>
+          <w:rStyle w:val="Strong"/>
+          <w:color w:val="000000"/>
+          <w:szCs w:val="21"/>
+          <w:bdr w:val="none" w:sz="0" w:space="0" w:color="auto" w:frame="1"/>
+        </w:rPr>
+        <w:t xml:space="preserve"> </w:t>
+      </w:r>
+      <w:hyperlink r:id="rId11" w:history="1">
+        <w:r>
+          <w:rPr>
+            <w:rStyle w:val="Hyperlink"/>
+            <w:szCs w:val="21"/>
+            <w:bdr w:val="none" w:sz="0" w:space="0" w:color="auto" w:frame="1"/>
+          </w:rPr>
+          <w:t>AFLCMC/CC Approval Delegation Memo</w:t>
+        </w:r>
+      </w:hyperlink>
+      <w:r>
+        <w:rPr>
+          <w:rStyle w:val="Strong"/>
+          <w:color w:val="000000"/>
+          <w:szCs w:val="21"/>
+          <w:bdr w:val="none" w:sz="0" w:space="0" w:color="auto" w:frame="1"/>
+        </w:rPr>
+        <w:t xml:space="preserve"> </w:t>
+      </w:r>
+      <w:r>
+        <w:rPr>
+          <w:rStyle w:val="Strong"/>
+          <w:b w:val="0"/>
+          <w:color w:val="000000"/>
+          <w:szCs w:val="21"/>
+          <w:bdr w:val="none" w:sz="0" w:space="0" w:color="auto" w:frame="1"/>
+        </w:rPr>
+        <w:t>and</w:t>
+      </w:r>
+      <w:r>
+        <w:rPr>
+          <w:rStyle w:val="Strong"/>
+          <w:color w:val="000000"/>
+          <w:szCs w:val="21"/>
+          <w:bdr w:val="none" w:sz="0" w:space="0" w:color="auto" w:frame="1"/>
+        </w:rPr>
+        <w:t xml:space="preserve"> </w:t>
+      </w:r>
+      <w:hyperlink r:id="rId12" w:history="1">
+        <w:r>
+          <w:rPr>
+            <w:rStyle w:val="Hyperlink"/>
+            <w:szCs w:val="21"/>
+            <w:bdr w:val="none" w:sz="0" w:space="0" w:color="auto" w:frame="1"/>
+          </w:rPr>
+          <w:t>Class D&amp;F for use of A&amp;AS Personnel for Initial Contract Award Proposal Evaluation and Analysis (ICAPEA)</w:t>
+        </w:r>
+      </w:hyperlink>
+      <w:r>
+        <w:rPr>
+          <w:rStyle w:val="Strong"/>
+          <w:color w:val="000000"/>
+          <w:szCs w:val="21"/>
+          <w:bdr w:val="none" w:sz="0" w:space="0" w:color="auto" w:frame="1"/>
+        </w:rPr>
+        <w:t>.</w:t>
       </w:r>
     </w:p>
     <w:p>
@@ -1539,8 +1606,6 @@
           <w:bCs/>
         </w:rPr>
       </w:pPr>
-      <w:bookmarkStart w:id="5" w:name="_AFMC_PGI_5337.503-90"/>
-      <w:bookmarkEnd w:id="5"/>
       <w:r>
         <w:rPr>
           <w:rFonts w:eastAsia="Times New Roman"/>
@@ -1950,7 +2015,7 @@
               </w:rPr>
               <w:t xml:space="preserve">AFMC/CA, or as </w:t>
             </w:r>
-            <w:hyperlink r:id="rId11" w:history="1">
+            <w:hyperlink r:id="rId13" w:history="1">
               <w:r>
                 <w:rPr>
                   <w:rStyle w:val="Hyperlink"/>
@@ -2046,7 +2111,7 @@
               </w:rPr>
               <w:t xml:space="preserve">AFMC/CA, or as </w:t>
             </w:r>
-            <w:hyperlink r:id="rId12" w:history="1">
+            <w:hyperlink r:id="rId14" w:history="1">
               <w:r>
                 <w:rPr>
                   <w:rStyle w:val="Hyperlink"/>
@@ -2598,7 +2663,7 @@
         </w:rPr>
         <w:t xml:space="preserve">Contracting Officers should refer to the USAFA/PK authorities and delegations site concerning specific COCO designations, delegations and authorities at </w:t>
       </w:r>
-      <w:hyperlink r:id="rId13" w:anchor="/SitePages/Home.aspx" w:history="1">
+      <w:hyperlink r:id="rId15" w:anchor="/SitePages/Home.aspx" w:history="1">
         <w:r>
           <w:rPr>
             <w:rStyle w:val="Hyperlink"/>
@@ -2626,6 +2691,7 @@
         </w:rPr>
       </w:pPr>
       <w:r>
+        <w:lastRenderedPageBreak/>
         <w:t>SMC PGI 5337</w:t>
       </w:r>
       <w:r>
@@ -2664,7 +2730,7 @@
       <w:r>
         <w:t xml:space="preserve">See a </w:t>
       </w:r>
-      <w:hyperlink r:id="rId14" w:tgtFrame="_blank" w:history="1">
+      <w:hyperlink r:id="rId16" w:tgtFrame="_blank" w:history="1">
         <w:r>
           <w:rPr>
             <w:rStyle w:val="Hyperlink"/>
@@ -2680,12 +2746,12 @@
       </w:r>
     </w:p>
     <w:sectPr>
-      <w:headerReference w:type="even" r:id="rId15"/>
-      <w:headerReference w:type="default" r:id="rId16"/>
-      <w:footerReference w:type="even" r:id="rId17"/>
-      <w:footerReference w:type="default" r:id="rId18"/>
-      <w:headerReference w:type="first" r:id="rId19"/>
-      <w:footerReference w:type="first" r:id="rId20"/>
+      <w:headerReference w:type="even" r:id="rId17"/>
+      <w:headerReference w:type="default" r:id="rId18"/>
+      <w:footerReference w:type="even" r:id="rId19"/>
+      <w:footerReference w:type="default" r:id="rId20"/>
+      <w:headerReference w:type="first" r:id="rId21"/>
+      <w:footerReference w:type="first" r:id="rId22"/>
       <w:pgSz w:w="12240" w:h="15840"/>
       <w:pgMar w:top="864" w:right="864" w:bottom="864" w:left="1080" w:header="720" w:footer="720" w:gutter="0"/>
       <w:cols w:space="720"/>
@@ -5133,15 +5199,6 @@
 </file>
 
 <file path=customXml/item2.xml><?xml version="1.0" encoding="utf-8"?>
-<?mso-contentType ?>
-<FormTemplates xmlns="http://schemas.microsoft.com/sharepoint/v3/contenttype/forms">
-  <Display>DocumentLibraryForm</Display>
-  <Edit>DocumentLibraryForm</Edit>
-  <New>DocumentLibraryForm</New>
-</FormTemplates>
-</file>
-
-<file path=customXml/item3.xml><?xml version="1.0" encoding="utf-8"?>
 <ct:contentTypeSchema xmlns:ct="http://schemas.microsoft.com/office/2006/metadata/contentType" xmlns:ma="http://schemas.microsoft.com/office/2006/metadata/properties/metaAttributes" ct:_="" ma:_="" ma:contentTypeName="Document" ma:contentTypeID="0x0101007D28BEFCBDE929498E4C15D082D3CF89" ma:contentTypeVersion="4" ma:contentTypeDescription="Create a new document." ma:contentTypeScope="" ma:versionID="1ec4ffde637ddcea9a5e033101d698cb">
   <xsd:schema xmlns:xsd="http://www.w3.org/2001/XMLSchema" xmlns:xs="http://www.w3.org/2001/XMLSchema" xmlns:p="http://schemas.microsoft.com/office/2006/metadata/properties" targetNamespace="http://schemas.microsoft.com/office/2006/metadata/properties" ma:root="true" ma:fieldsID="711b5f35d88f7f6ebfe284b0f73f4393">
     <xsd:element name="properties">
@@ -5255,6 +5312,15 @@
 </ct:contentTypeSchema>
 </file>
 
+<file path=customXml/item3.xml><?xml version="1.0" encoding="utf-8"?>
+<?mso-contentType ?>
+<FormTemplates xmlns="http://schemas.microsoft.com/sharepoint/v3/contenttype/forms">
+  <Display>DocumentLibraryForm</Display>
+  <Edit>DocumentLibraryForm</Edit>
+  <New>DocumentLibraryForm</New>
+</FormTemplates>
+</file>
+
 <file path=customXml/itemProps1.xml><?xml version="1.0" encoding="utf-8"?>
 <ds:datastoreItem xmlns:ds="http://schemas.openxmlformats.org/officeDocument/2006/customXml" ds:itemID="{A1FFA17A-C2C0-4D27-9BA5-C62D25328B87}">
   <ds:schemaRefs>
@@ -5265,14 +5331,6 @@
 </file>
 
 <file path=customXml/itemProps2.xml><?xml version="1.0" encoding="utf-8"?>
-<ds:datastoreItem xmlns:ds="http://schemas.openxmlformats.org/officeDocument/2006/customXml" ds:itemID="{2377F37C-FBDF-479B-898B-DDB398CE0776}">
-  <ds:schemaRefs>
-    <ds:schemaRef ds:uri="http://schemas.microsoft.com/sharepoint/v3/contenttype/forms"/>
-  </ds:schemaRefs>
-</ds:datastoreItem>
-</file>
-
-<file path=customXml/itemProps3.xml><?xml version="1.0" encoding="utf-8"?>
 <ds:datastoreItem xmlns:ds="http://schemas.openxmlformats.org/officeDocument/2006/customXml" ds:itemID="{F74BC731-E1CB-451A-A6D7-3D8026BC0016}">
   <ds:schemaRefs>
     <ds:schemaRef ds:uri="http://schemas.microsoft.com/office/2006/metadata/contentType"/>
@@ -5286,4 +5344,12 @@
     <ds:schemaRef ds:uri="http://schemas.microsoft.com/office/infopath/2007/PartnerControls"/>
   </ds:schemaRefs>
 </ds:datastoreItem>
+</file>
+
+<file path=customXml/itemProps3.xml><?xml version="1.0" encoding="utf-8"?>
+<ds:datastoreItem xmlns:ds="http://schemas.openxmlformats.org/officeDocument/2006/customXml" ds:itemID="{2377F37C-FBDF-479B-898B-DDB398CE0776}">
+  <ds:schemaRefs>
+    <ds:schemaRef ds:uri="http://schemas.microsoft.com/sharepoint/v3/contenttype/forms"/>
+  </ds:schemaRefs>
+</ds:datastoreItem>
 </file>
</xml_diff>